<commit_message>
Finished Draft of Portfolio Docx
</commit_message>
<xml_diff>
--- a/Portfolio Documentation.docx
+++ b/Portfolio Documentation.docx
@@ -362,13 +362,7 @@
         </w:rPr>
       </w:pPr>
       <w:r>
-        <w:t>Deliverable</w:t>
-      </w:r>
-      <w:r>
-        <w:t>2</w:t>
-      </w:r>
-      <w:r>
-        <w:t>_Emilio_Ramos_Monzalvo.docx</w:t>
+        <w:t>Deliverable2_Emilio_Ramos_Monzalvo.docx</w:t>
       </w:r>
     </w:p>
     <w:p>
@@ -862,15 +856,7 @@
         <w:t xml:space="preserve"> </w:t>
       </w:r>
       <w:r>
-        <w:t xml:space="preserve">Determine if an individual will get a loan or not </w:t>
-      </w:r>
-      <w:proofErr w:type="gramStart"/>
-      <w:r>
-        <w:t>using  linear</w:t>
-      </w:r>
-      <w:proofErr w:type="gramEnd"/>
-      <w:r>
-        <w:t xml:space="preserve"> regressions.</w:t>
+        <w:t>Determine if an individual will get a loan or not using  linear regressions.</w:t>
       </w:r>
     </w:p>
     <w:p>
@@ -1186,19 +1172,244 @@
         <w:t xml:space="preserve">Decision Tree, Random Forest, </w:t>
       </w:r>
       <w:r>
-        <w:t>Data Prep, Visualization</w:t>
-      </w:r>
-      <w:proofErr w:type="gramStart"/>
+        <w:t xml:space="preserve">Data Prep, Visualization, </w:t>
+      </w:r>
       <w:r>
         <w:t xml:space="preserve">, </w:t>
       </w:r>
-      <w:r>
-        <w:t>,</w:t>
-      </w:r>
-      <w:proofErr w:type="gramEnd"/>
+    </w:p>
+    <w:p>
+      <w:pPr>
+        <w:pStyle w:val="ListParagraph"/>
+        <w:numPr>
+          <w:ilvl w:val="1"/>
+          <w:numId w:val="1"/>
+        </w:numPr>
+        <w:jc w:val="both"/>
+        <w:rPr>
+          <w:b/>
+          <w:bCs/>
+        </w:rPr>
+      </w:pPr>
+      <w:r>
+        <w:rPr>
+          <w:b/>
+          <w:bCs/>
+        </w:rPr>
+        <w:t>IST718 – Big Data Analytics</w:t>
+      </w:r>
+      <w:r>
+        <w:rPr>
+          <w:b/>
+          <w:bCs/>
+        </w:rPr>
+        <w:t xml:space="preserve"> – </w:t>
+      </w:r>
+      <w:r>
+        <w:rPr>
+          <w:b/>
+          <w:bCs/>
+        </w:rPr>
+        <w:t>4</w:t>
+      </w:r>
+      <w:r>
+        <w:rPr>
+          <w:b/>
+          <w:bCs/>
+          <w:vertAlign w:val="superscript"/>
+        </w:rPr>
+        <w:t>th</w:t>
+      </w:r>
+      <w:r>
+        <w:rPr>
+          <w:b/>
+          <w:bCs/>
+        </w:rPr>
+        <w:t xml:space="preserve"> Quarter</w:t>
+      </w:r>
+    </w:p>
+    <w:p>
+      <w:pPr>
+        <w:pStyle w:val="ListParagraph"/>
+        <w:numPr>
+          <w:ilvl w:val="2"/>
+          <w:numId w:val="1"/>
+        </w:numPr>
+        <w:jc w:val="both"/>
+        <w:rPr>
+          <w:b/>
+          <w:bCs/>
+        </w:rPr>
+      </w:pPr>
+      <w:r>
+        <w:t>Syllabus:</w:t>
+      </w:r>
+      <w:r>
+        <w:t xml:space="preserve"> IST_718_Syllabus.pdf</w:t>
+      </w:r>
+    </w:p>
+    <w:p>
+      <w:pPr>
+        <w:pStyle w:val="ListParagraph"/>
+        <w:numPr>
+          <w:ilvl w:val="2"/>
+          <w:numId w:val="1"/>
+        </w:numPr>
+        <w:jc w:val="both"/>
+        <w:rPr>
+          <w:b/>
+          <w:bCs/>
+        </w:rPr>
+      </w:pPr>
+      <w:r>
+        <w:t>Project:</w:t>
+      </w:r>
       <w:r>
         <w:t xml:space="preserve"> </w:t>
       </w:r>
+      <w:r>
+        <w:t>For the final project, students will identify a data-focused problem, bring together different data sources, conduct analysis, draw conclusions, and produce a report explaining the results</w:t>
+      </w:r>
+    </w:p>
+    <w:p>
+      <w:pPr>
+        <w:pStyle w:val="ListParagraph"/>
+        <w:numPr>
+          <w:ilvl w:val="3"/>
+          <w:numId w:val="1"/>
+        </w:numPr>
+        <w:jc w:val="both"/>
+        <w:rPr>
+          <w:b/>
+          <w:bCs/>
+        </w:rPr>
+      </w:pPr>
+      <w:r>
+        <w:t>Description:</w:t>
+      </w:r>
+      <w:r>
+        <w:t xml:space="preserve"> Using a classified flower photo dataset, </w:t>
+      </w:r>
+      <w:r>
+        <w:t>a deep neural network model was trained to classify them accordingly.</w:t>
+      </w:r>
+    </w:p>
+    <w:p>
+      <w:pPr>
+        <w:pStyle w:val="ListParagraph"/>
+        <w:numPr>
+          <w:ilvl w:val="3"/>
+          <w:numId w:val="1"/>
+        </w:numPr>
+        <w:jc w:val="both"/>
+        <w:rPr>
+          <w:b/>
+          <w:bCs/>
+        </w:rPr>
+      </w:pPr>
+      <w:r>
+        <w:t>File(s):</w:t>
+      </w:r>
+      <w:r>
+        <w:t xml:space="preserve"> </w:t>
+      </w:r>
+    </w:p>
+    <w:p>
+      <w:pPr>
+        <w:pStyle w:val="ListParagraph"/>
+        <w:numPr>
+          <w:ilvl w:val="4"/>
+          <w:numId w:val="1"/>
+        </w:numPr>
+        <w:jc w:val="both"/>
+        <w:rPr>
+          <w:b/>
+          <w:bCs/>
+        </w:rPr>
+      </w:pPr>
+      <w:r>
+        <w:t xml:space="preserve">Project Desc: </w:t>
+      </w:r>
+      <w:r>
+        <w:t>final_project_report_instructions</w:t>
+      </w:r>
+      <w:r>
+        <w:t>.pdf</w:t>
+      </w:r>
+    </w:p>
+    <w:p>
+      <w:pPr>
+        <w:pStyle w:val="ListParagraph"/>
+        <w:numPr>
+          <w:ilvl w:val="4"/>
+          <w:numId w:val="1"/>
+        </w:numPr>
+        <w:jc w:val="both"/>
+        <w:rPr>
+          <w:b/>
+          <w:bCs/>
+        </w:rPr>
+      </w:pPr>
+      <w:r>
+        <w:t>Results: FlowerRec.pdf</w:t>
+      </w:r>
+    </w:p>
+    <w:p>
+      <w:pPr>
+        <w:pStyle w:val="ListParagraph"/>
+        <w:numPr>
+          <w:ilvl w:val="4"/>
+          <w:numId w:val="1"/>
+        </w:numPr>
+        <w:jc w:val="both"/>
+        <w:rPr>
+          <w:b/>
+          <w:bCs/>
+        </w:rPr>
+      </w:pPr>
+      <w:r>
+        <w:t>Statement: IST 718</w:t>
+      </w:r>
+    </w:p>
+    <w:p>
+      <w:pPr>
+        <w:pStyle w:val="ListParagraph"/>
+        <w:numPr>
+          <w:ilvl w:val="3"/>
+          <w:numId w:val="1"/>
+        </w:numPr>
+        <w:jc w:val="both"/>
+        <w:rPr>
+          <w:b/>
+          <w:bCs/>
+        </w:rPr>
+      </w:pPr>
+      <w:r>
+        <w:t>D.S. Tech:</w:t>
+      </w:r>
+      <w:r>
+        <w:t xml:space="preserve"> </w:t>
+      </w:r>
+      <w:r>
+        <w:t xml:space="preserve">Deep Neural Networks, Computer Vision, </w:t>
+      </w:r>
+      <w:r>
+        <w:t xml:space="preserve">Code Pipeline, Model Comparison, </w:t>
+      </w:r>
+      <w:r>
+        <w:t>Image Data</w:t>
+      </w:r>
+    </w:p>
+    <w:p>
+      <w:pPr>
+        <w:pStyle w:val="ListParagraph"/>
+        <w:ind w:left="2880"/>
+        <w:jc w:val="both"/>
+        <w:rPr>
+          <w:b/>
+          <w:bCs/>
+        </w:rPr>
+      </w:pPr>
     </w:p>
     <w:p>
       <w:pPr>
@@ -1218,21 +1429,7 @@
           <w:b/>
           <w:bCs/>
         </w:rPr>
-        <w:t>IST718 – Big Data Analytics</w:t>
-      </w:r>
-      <w:r>
-        <w:rPr>
-          <w:b/>
-          <w:bCs/>
-        </w:rPr>
-        <w:t xml:space="preserve"> – </w:t>
-      </w:r>
-      <w:r>
-        <w:rPr>
-          <w:b/>
-          <w:bCs/>
-        </w:rPr>
-        <w:t>4</w:t>
+        <w:t>IST664 - Natural Language Processing – 5</w:t>
       </w:r>
       <w:r>
         <w:rPr>
@@ -1264,10 +1461,507 @@
         </w:rPr>
       </w:pPr>
       <w:r>
+        <w:t xml:space="preserve">Syllabus: </w:t>
+      </w:r>
+      <w:r>
+        <w:t>IST</w:t>
+      </w:r>
+      <w:r>
+        <w:t>_664_</w:t>
+      </w:r>
+      <w:r>
+        <w:t>S</w:t>
+      </w:r>
+      <w:r>
+        <w:t>yllabus.pdf</w:t>
+      </w:r>
+    </w:p>
+    <w:p>
+      <w:pPr>
+        <w:pStyle w:val="ListParagraph"/>
+        <w:numPr>
+          <w:ilvl w:val="2"/>
+          <w:numId w:val="1"/>
+        </w:numPr>
+        <w:jc w:val="both"/>
+        <w:rPr>
+          <w:b/>
+          <w:bCs/>
+        </w:rPr>
+      </w:pPr>
+      <w:r>
+        <w:t>Project:</w:t>
+      </w:r>
+      <w:r>
+        <w:t xml:space="preserve"> </w:t>
+      </w:r>
+      <w:r>
+        <w:t>The final project will be a classification task, where you will develop features for the task and demonstrate that you can carry out experiments that show which sets of features are the best for that data.</w:t>
+      </w:r>
+    </w:p>
+    <w:p>
+      <w:pPr>
+        <w:pStyle w:val="ListParagraph"/>
+        <w:numPr>
+          <w:ilvl w:val="3"/>
+          <w:numId w:val="1"/>
+        </w:numPr>
+        <w:jc w:val="both"/>
+        <w:rPr>
+          <w:b/>
+          <w:bCs/>
+        </w:rPr>
+      </w:pPr>
+      <w:r>
+        <w:t xml:space="preserve">Description: </w:t>
+      </w:r>
+      <w:r>
+        <w:t xml:space="preserve">Using tweets about COVID, </w:t>
+      </w:r>
+      <w:r>
+        <w:t>the public sentiment is to be determined</w:t>
+      </w:r>
+    </w:p>
+    <w:p>
+      <w:pPr>
+        <w:pStyle w:val="ListParagraph"/>
+        <w:numPr>
+          <w:ilvl w:val="3"/>
+          <w:numId w:val="1"/>
+        </w:numPr>
+        <w:jc w:val="both"/>
+        <w:rPr>
+          <w:b/>
+          <w:bCs/>
+        </w:rPr>
+      </w:pPr>
+      <w:r>
+        <w:t>File(s):</w:t>
+      </w:r>
+      <w:r>
+        <w:t xml:space="preserve"> </w:t>
+      </w:r>
+    </w:p>
+    <w:p>
+      <w:pPr>
+        <w:pStyle w:val="ListParagraph"/>
+        <w:numPr>
+          <w:ilvl w:val="4"/>
+          <w:numId w:val="1"/>
+        </w:numPr>
+        <w:jc w:val="both"/>
+        <w:rPr>
+          <w:b/>
+          <w:bCs/>
+        </w:rPr>
+      </w:pPr>
+      <w:r>
+        <w:lastRenderedPageBreak/>
+        <w:t xml:space="preserve">Project </w:t>
+      </w:r>
+      <w:r>
+        <w:t>Rubric</w:t>
+      </w:r>
+      <w:r>
+        <w:t xml:space="preserve">: </w:t>
+      </w:r>
+      <w:r>
+        <w:t>Final Project Rubric</w:t>
+      </w:r>
+      <w:r>
+        <w:t>.pdf</w:t>
+      </w:r>
+    </w:p>
+    <w:p>
+      <w:pPr>
+        <w:pStyle w:val="ListParagraph"/>
+        <w:numPr>
+          <w:ilvl w:val="4"/>
+          <w:numId w:val="1"/>
+        </w:numPr>
+        <w:jc w:val="both"/>
+        <w:rPr>
+          <w:b/>
+          <w:bCs/>
+        </w:rPr>
+      </w:pPr>
+      <w:r>
+        <w:t xml:space="preserve">Report: </w:t>
+      </w:r>
+      <w:r>
+        <w:t>CovidSentiment</w:t>
+      </w:r>
+      <w:r>
+        <w:t>.docx</w:t>
+      </w:r>
+    </w:p>
+    <w:p>
+      <w:pPr>
+        <w:pStyle w:val="ListParagraph"/>
+        <w:numPr>
+          <w:ilvl w:val="3"/>
+          <w:numId w:val="1"/>
+        </w:numPr>
+        <w:jc w:val="both"/>
+        <w:rPr>
+          <w:b/>
+          <w:bCs/>
+        </w:rPr>
+      </w:pPr>
+      <w:r>
+        <w:t>D.S. Tech:</w:t>
+      </w:r>
+      <w:r>
+        <w:t xml:space="preserve"> </w:t>
+      </w:r>
+      <w:r>
+        <w:t xml:space="preserve">API, Social Media Data, </w:t>
+      </w:r>
+      <w:r>
+        <w:t xml:space="preserve">Data Prep, </w:t>
+      </w:r>
+      <w:r>
+        <w:t>NLP, Sentiment Analysis, Text Processi</w:t>
+      </w:r>
+      <w:r>
+        <w:t>ng.</w:t>
+      </w:r>
+    </w:p>
+    <w:p>
+      <w:pPr>
+        <w:pStyle w:val="ListParagraph"/>
+        <w:ind w:left="2880"/>
+        <w:jc w:val="both"/>
+        <w:rPr>
+          <w:b/>
+          <w:bCs/>
+        </w:rPr>
+      </w:pPr>
+    </w:p>
+    <w:p>
+      <w:pPr>
+        <w:pStyle w:val="ListParagraph"/>
+        <w:numPr>
+          <w:ilvl w:val="1"/>
+          <w:numId w:val="1"/>
+        </w:numPr>
+        <w:jc w:val="both"/>
+        <w:rPr>
+          <w:b/>
+          <w:bCs/>
+        </w:rPr>
+      </w:pPr>
+      <w:r>
+        <w:rPr>
+          <w:b/>
+          <w:bCs/>
+        </w:rPr>
+        <w:t>IST652 – Scripting for Data Analysis – 6</w:t>
+      </w:r>
+      <w:r>
+        <w:rPr>
+          <w:b/>
+          <w:bCs/>
+          <w:vertAlign w:val="superscript"/>
+        </w:rPr>
+        <w:t>th</w:t>
+      </w:r>
+      <w:r>
+        <w:rPr>
+          <w:b/>
+          <w:bCs/>
+        </w:rPr>
+        <w:t xml:space="preserve"> Quarter</w:t>
+      </w:r>
+    </w:p>
+    <w:p>
+      <w:pPr>
+        <w:pStyle w:val="ListParagraph"/>
+        <w:numPr>
+          <w:ilvl w:val="2"/>
+          <w:numId w:val="1"/>
+        </w:numPr>
+        <w:jc w:val="both"/>
+        <w:rPr>
+          <w:b/>
+          <w:bCs/>
+        </w:rPr>
+      </w:pPr>
+      <w:r>
+        <w:t xml:space="preserve">Syllabus: </w:t>
+      </w:r>
+      <w:r>
+        <w:t>IST</w:t>
+      </w:r>
+      <w:r>
+        <w:t>_652_</w:t>
+      </w:r>
+      <w:r>
+        <w:t>S</w:t>
+      </w:r>
+      <w:r>
+        <w:t>yllabus.pdf</w:t>
+      </w:r>
+    </w:p>
+    <w:p>
+      <w:pPr>
+        <w:pStyle w:val="ListParagraph"/>
+        <w:numPr>
+          <w:ilvl w:val="2"/>
+          <w:numId w:val="1"/>
+        </w:numPr>
+        <w:jc w:val="both"/>
+        <w:rPr>
+          <w:b/>
+          <w:bCs/>
+        </w:rPr>
+      </w:pPr>
+      <w:r>
+        <w:t>Project: Time series comparison of the stock of Semiconductor Manufacturers</w:t>
+      </w:r>
+    </w:p>
+    <w:p>
+      <w:pPr>
+        <w:pStyle w:val="ListParagraph"/>
+        <w:numPr>
+          <w:ilvl w:val="3"/>
+          <w:numId w:val="1"/>
+        </w:numPr>
+        <w:jc w:val="both"/>
+        <w:rPr>
+          <w:b/>
+          <w:bCs/>
+        </w:rPr>
+      </w:pPr>
+      <w:r>
+        <w:t>Description:</w:t>
+      </w:r>
+      <w:r>
+        <w:t xml:space="preserve"> </w:t>
+      </w:r>
+      <w:r>
+        <w:t>Comparing the stock of storage device manufacturer companies over time. This was done to understand if there are patterns that each company follows or influence one another.</w:t>
+      </w:r>
+    </w:p>
+    <w:p>
+      <w:pPr>
+        <w:pStyle w:val="ListParagraph"/>
+        <w:numPr>
+          <w:ilvl w:val="3"/>
+          <w:numId w:val="1"/>
+        </w:numPr>
+        <w:jc w:val="both"/>
+        <w:rPr>
+          <w:b/>
+          <w:bCs/>
+        </w:rPr>
+      </w:pPr>
+      <w:r>
+        <w:t>File(s):</w:t>
+      </w:r>
+      <w:r>
+        <w:t xml:space="preserve"> </w:t>
+      </w:r>
+      <w:r>
+        <w:tab/>
+      </w:r>
+    </w:p>
+    <w:p>
+      <w:pPr>
+        <w:pStyle w:val="ListParagraph"/>
+        <w:numPr>
+          <w:ilvl w:val="4"/>
+          <w:numId w:val="1"/>
+        </w:numPr>
+        <w:jc w:val="both"/>
+        <w:rPr>
+          <w:b/>
+          <w:bCs/>
+        </w:rPr>
+      </w:pPr>
+      <w:r>
+        <w:t>Project Rubric: Final Project.pdf</w:t>
+      </w:r>
+    </w:p>
+    <w:p>
+      <w:pPr>
+        <w:pStyle w:val="ListParagraph"/>
+        <w:numPr>
+          <w:ilvl w:val="4"/>
+          <w:numId w:val="1"/>
+        </w:numPr>
+        <w:jc w:val="both"/>
+        <w:rPr>
+          <w:b/>
+          <w:bCs/>
+        </w:rPr>
+      </w:pPr>
+      <w:r>
+        <w:t xml:space="preserve">Report: </w:t>
+      </w:r>
+      <w:r>
+        <w:t>FinalProjectReport.docx</w:t>
+      </w:r>
+    </w:p>
+    <w:p>
+      <w:pPr>
+        <w:pStyle w:val="ListParagraph"/>
+        <w:numPr>
+          <w:ilvl w:val="4"/>
+          <w:numId w:val="1"/>
+        </w:numPr>
+        <w:jc w:val="both"/>
+        <w:rPr>
+          <w:b/>
+          <w:bCs/>
+        </w:rPr>
+      </w:pPr>
+      <w:r>
+        <w:t xml:space="preserve">Presentation: </w:t>
+      </w:r>
+      <w:r>
+        <w:t>FinalProjectPresentation.pptx</w:t>
+      </w:r>
+    </w:p>
+    <w:p>
+      <w:pPr>
+        <w:pStyle w:val="ListParagraph"/>
+        <w:numPr>
+          <w:ilvl w:val="3"/>
+          <w:numId w:val="1"/>
+        </w:numPr>
+        <w:jc w:val="both"/>
+        <w:rPr>
+          <w:b/>
+          <w:bCs/>
+        </w:rPr>
+      </w:pPr>
+      <w:r>
+        <w:t xml:space="preserve">D.S. Tech: </w:t>
+      </w:r>
+    </w:p>
+    <w:p>
+      <w:pPr>
+        <w:pStyle w:val="ListParagraph"/>
+        <w:numPr>
+          <w:ilvl w:val="4"/>
+          <w:numId w:val="1"/>
+        </w:numPr>
+        <w:jc w:val="both"/>
+        <w:rPr>
+          <w:b/>
+          <w:bCs/>
+        </w:rPr>
+      </w:pPr>
+      <w:r>
+        <w:t>Data Mining: Used API to pull stock data.</w:t>
+      </w:r>
+    </w:p>
+    <w:p>
+      <w:pPr>
+        <w:pStyle w:val="ListParagraph"/>
+        <w:numPr>
+          <w:ilvl w:val="4"/>
+          <w:numId w:val="1"/>
+        </w:numPr>
+        <w:jc w:val="both"/>
+        <w:rPr>
+          <w:b/>
+          <w:bCs/>
+        </w:rPr>
+      </w:pPr>
+      <w:r>
+        <w:t>Data Wrangling: Transformations used to clean up data.</w:t>
+      </w:r>
+    </w:p>
+    <w:p>
+      <w:pPr>
+        <w:pStyle w:val="ListParagraph"/>
+        <w:numPr>
+          <w:ilvl w:val="4"/>
+          <w:numId w:val="1"/>
+        </w:numPr>
+        <w:jc w:val="both"/>
+        <w:rPr>
+          <w:b/>
+          <w:bCs/>
+        </w:rPr>
+      </w:pPr>
+      <w:r>
+        <w:t>Time Series Analysis: Decomposition, ARIMA, Autocorrelation, Regression.</w:t>
+      </w:r>
+    </w:p>
+    <w:p>
+      <w:pPr>
+        <w:pStyle w:val="ListParagraph"/>
+        <w:ind w:left="3600"/>
+        <w:jc w:val="both"/>
+        <w:rPr>
+          <w:b/>
+          <w:bCs/>
+        </w:rPr>
+      </w:pPr>
+    </w:p>
+    <w:p>
+      <w:pPr>
+        <w:pStyle w:val="ListParagraph"/>
+        <w:numPr>
+          <w:ilvl w:val="1"/>
+          <w:numId w:val="1"/>
+        </w:numPr>
+        <w:jc w:val="both"/>
+        <w:rPr>
+          <w:b/>
+          <w:bCs/>
+        </w:rPr>
+      </w:pPr>
+      <w:r>
+        <w:rPr>
+          <w:b/>
+          <w:bCs/>
+        </w:rPr>
+        <w:t>IST772 – Quantity Reasoning in D.S. – 7</w:t>
+      </w:r>
+      <w:r>
+        <w:rPr>
+          <w:b/>
+          <w:bCs/>
+          <w:vertAlign w:val="superscript"/>
+        </w:rPr>
+        <w:t>th</w:t>
+      </w:r>
+      <w:r>
+        <w:rPr>
+          <w:b/>
+          <w:bCs/>
+        </w:rPr>
+        <w:t xml:space="preserve"> Quarter</w:t>
+      </w:r>
+    </w:p>
+    <w:p>
+      <w:pPr>
+        <w:pStyle w:val="ListParagraph"/>
+        <w:numPr>
+          <w:ilvl w:val="2"/>
+          <w:numId w:val="1"/>
+        </w:numPr>
+        <w:jc w:val="both"/>
+        <w:rPr>
+          <w:b/>
+          <w:bCs/>
+        </w:rPr>
+      </w:pPr>
+      <w:r>
         <w:t>Syllabus:</w:t>
       </w:r>
       <w:r>
-        <w:t xml:space="preserve"> IST_718_Syllabus.pdf</w:t>
+        <w:t xml:space="preserve"> </w:t>
+      </w:r>
+      <w:r>
+        <w:t>IST_772_Syllabus</w:t>
+      </w:r>
+      <w:r>
+        <w:t>.pdf</w:t>
       </w:r>
     </w:p>
     <w:p>
@@ -1278,10 +1972,6 @@
           <w:numId w:val="1"/>
         </w:numPr>
         <w:jc w:val="both"/>
-        <w:rPr>
-          <w:b/>
-          <w:bCs/>
-        </w:rPr>
       </w:pPr>
       <w:r>
         <w:t>Project:</w:t>
@@ -1290,7 +1980,7 @@
         <w:t xml:space="preserve"> </w:t>
       </w:r>
       <w:r>
-        <w:t>For the final project, students will identify a data-focused problem, bring together different data sources, conduct analysis, draw conclusions, and produce a report explaining the results</w:t>
+        <w:t>you will receive a custom dataset that is unique to you. You will have a set of analytical challenges and will be responsible for writing up the results.</w:t>
       </w:r>
     </w:p>
     <w:p>
@@ -1310,10 +2000,10 @@
         <w:t>Description:</w:t>
       </w:r>
       <w:r>
-        <w:t xml:space="preserve"> Using a classified flower photo dataset, </w:t>
-      </w:r>
-      <w:r>
-        <w:t>a deep neural network model was trained to classify them accordingly.</w:t>
+        <w:t xml:space="preserve"> </w:t>
+      </w:r>
+      <w:r>
+        <w:t>Compare US Vaccine rates among California School Districts.</w:t>
       </w:r>
     </w:p>
     <w:p>
@@ -1332,9 +2022,232 @@
       <w:r>
         <w:t>File(s):</w:t>
       </w:r>
+    </w:p>
+    <w:p>
+      <w:pPr>
+        <w:pStyle w:val="ListParagraph"/>
+        <w:numPr>
+          <w:ilvl w:val="4"/>
+          <w:numId w:val="1"/>
+        </w:numPr>
+        <w:jc w:val="both"/>
+        <w:rPr>
+          <w:b/>
+          <w:bCs/>
+        </w:rPr>
+      </w:pPr>
+      <w:r>
+        <w:t xml:space="preserve">Project Rubric: </w:t>
+      </w:r>
+    </w:p>
+    <w:p>
+      <w:pPr>
+        <w:pStyle w:val="ListParagraph"/>
+        <w:numPr>
+          <w:ilvl w:val="5"/>
+          <w:numId w:val="1"/>
+        </w:numPr>
+        <w:jc w:val="both"/>
+      </w:pPr>
+      <w:r>
+        <w:t>Week11finalExamRubric.docx</w:t>
+      </w:r>
+    </w:p>
+    <w:p>
+      <w:pPr>
+        <w:pStyle w:val="ListParagraph"/>
+        <w:numPr>
+          <w:ilvl w:val="5"/>
+          <w:numId w:val="1"/>
+        </w:numPr>
+        <w:jc w:val="both"/>
+      </w:pPr>
+      <w:r>
+        <w:t>Week11finalExamSummer2020.docx</w:t>
+      </w:r>
+    </w:p>
+    <w:p>
+      <w:pPr>
+        <w:pStyle w:val="ListParagraph"/>
+        <w:numPr>
+          <w:ilvl w:val="4"/>
+          <w:numId w:val="1"/>
+        </w:numPr>
+        <w:jc w:val="both"/>
+      </w:pPr>
+      <w:r>
+        <w:t xml:space="preserve">Report: </w:t>
+      </w:r>
+    </w:p>
+    <w:p>
+      <w:pPr>
+        <w:pStyle w:val="ListParagraph"/>
+        <w:numPr>
+          <w:ilvl w:val="5"/>
+          <w:numId w:val="1"/>
+        </w:numPr>
+        <w:jc w:val="both"/>
+      </w:pPr>
+      <w:r>
+        <w:t>Emilio_Ramos_Monzalvo_FinalExam.docx</w:t>
+      </w:r>
+    </w:p>
+    <w:p>
+      <w:pPr>
+        <w:pStyle w:val="ListParagraph"/>
+        <w:numPr>
+          <w:ilvl w:val="3"/>
+          <w:numId w:val="1"/>
+        </w:numPr>
+        <w:jc w:val="both"/>
+        <w:rPr>
+          <w:b/>
+          <w:bCs/>
+        </w:rPr>
+      </w:pPr>
+      <w:r>
+        <w:t>D.S. Tech:</w:t>
+      </w:r>
       <w:r>
         <w:t xml:space="preserve"> </w:t>
       </w:r>
+      <w:r>
+        <w:t xml:space="preserve">Bayesian Models, Hypothesis / Frequentist Tests. </w:t>
+      </w:r>
+    </w:p>
+    <w:p>
+      <w:pPr>
+        <w:pStyle w:val="ListParagraph"/>
+        <w:ind w:left="2880"/>
+        <w:jc w:val="both"/>
+        <w:rPr>
+          <w:b/>
+          <w:bCs/>
+        </w:rPr>
+      </w:pPr>
+    </w:p>
+    <w:p>
+      <w:pPr>
+        <w:pStyle w:val="ListParagraph"/>
+        <w:numPr>
+          <w:ilvl w:val="1"/>
+          <w:numId w:val="1"/>
+        </w:numPr>
+        <w:jc w:val="both"/>
+        <w:rPr>
+          <w:b/>
+          <w:bCs/>
+        </w:rPr>
+      </w:pPr>
+      <w:r>
+        <w:rPr>
+          <w:b/>
+          <w:bCs/>
+        </w:rPr>
+        <w:t>IST600 – Managing a D.S. Project – 8</w:t>
+      </w:r>
+      <w:r>
+        <w:rPr>
+          <w:b/>
+          <w:bCs/>
+          <w:vertAlign w:val="superscript"/>
+        </w:rPr>
+        <w:t>th</w:t>
+      </w:r>
+      <w:r>
+        <w:rPr>
+          <w:b/>
+          <w:bCs/>
+        </w:rPr>
+        <w:t xml:space="preserve"> Quarter</w:t>
+      </w:r>
+    </w:p>
+    <w:p>
+      <w:pPr>
+        <w:pStyle w:val="ListParagraph"/>
+        <w:numPr>
+          <w:ilvl w:val="2"/>
+          <w:numId w:val="1"/>
+        </w:numPr>
+        <w:jc w:val="both"/>
+        <w:rPr>
+          <w:b/>
+          <w:bCs/>
+        </w:rPr>
+      </w:pPr>
+      <w:r>
+        <w:t>Syllabus: N/A</w:t>
+      </w:r>
+    </w:p>
+    <w:p>
+      <w:pPr>
+        <w:pStyle w:val="ListParagraph"/>
+        <w:numPr>
+          <w:ilvl w:val="2"/>
+          <w:numId w:val="1"/>
+        </w:numPr>
+        <w:jc w:val="both"/>
+        <w:rPr>
+          <w:b/>
+          <w:bCs/>
+        </w:rPr>
+      </w:pPr>
+      <w:r>
+        <w:t>Project</w:t>
+      </w:r>
+      <w:r>
+        <w:t>1</w:t>
+      </w:r>
+      <w:r>
+        <w:t>: Airline Churn Prevention Project</w:t>
+      </w:r>
+    </w:p>
+    <w:p>
+      <w:pPr>
+        <w:pStyle w:val="ListParagraph"/>
+        <w:numPr>
+          <w:ilvl w:val="3"/>
+          <w:numId w:val="1"/>
+        </w:numPr>
+        <w:jc w:val="both"/>
+        <w:rPr>
+          <w:b/>
+          <w:bCs/>
+        </w:rPr>
+      </w:pPr>
+      <w:r>
+        <w:t xml:space="preserve">Description: Used Data Science Project Management Techniques to create a project approach to help the D.S. team </w:t>
+      </w:r>
+      <w:r>
+        <w:t xml:space="preserve">of an Airline </w:t>
+      </w:r>
+      <w:r>
+        <w:t>achieve success</w:t>
+      </w:r>
+      <w:r>
+        <w:t xml:space="preserve"> in understanding customer churn</w:t>
+      </w:r>
+      <w:r>
+        <w:t>.</w:t>
+      </w:r>
+    </w:p>
+    <w:p>
+      <w:pPr>
+        <w:pStyle w:val="ListParagraph"/>
+        <w:numPr>
+          <w:ilvl w:val="3"/>
+          <w:numId w:val="1"/>
+        </w:numPr>
+        <w:jc w:val="both"/>
+        <w:rPr>
+          <w:b/>
+          <w:bCs/>
+        </w:rPr>
+      </w:pPr>
+      <w:r>
+        <w:lastRenderedPageBreak/>
+        <w:t>File(s):</w:t>
+      </w:r>
     </w:p>
     <w:p>
       <w:pPr>
@@ -1350,7 +2263,10 @@
         </w:rPr>
       </w:pPr>
       <w:r>
-        <w:t>Results: FlowerRec.pdf</w:t>
+        <w:t>Project Rubric</w:t>
+      </w:r>
+      <w:r>
+        <w:t>: ChurnCase-2021.pdf</w:t>
       </w:r>
     </w:p>
     <w:p>
@@ -1367,83 +2283,47 @@
         </w:rPr>
       </w:pPr>
       <w:r>
-        <w:t>Statement: IST 718</w:t>
-      </w:r>
-    </w:p>
-    <w:p>
-      <w:pPr>
-        <w:pStyle w:val="ListParagraph"/>
-        <w:numPr>
-          <w:ilvl w:val="3"/>
-          <w:numId w:val="1"/>
-        </w:numPr>
-        <w:jc w:val="both"/>
-        <w:rPr>
-          <w:b/>
-          <w:bCs/>
-        </w:rPr>
-      </w:pPr>
-      <w:r>
-        <w:t>D.S. Tech:</w:t>
-      </w:r>
-      <w:r>
-        <w:t xml:space="preserve"> </w:t>
-      </w:r>
-      <w:r>
-        <w:t xml:space="preserve">Deep Neural Networks, Computer Vision, </w:t>
-      </w:r>
-      <w:r>
-        <w:t xml:space="preserve">Code Pipeline, Model Comparison, </w:t>
-      </w:r>
-      <w:r>
-        <w:t>Image Data</w:t>
-      </w:r>
-    </w:p>
-    <w:p>
-      <w:pPr>
-        <w:pStyle w:val="ListParagraph"/>
-        <w:ind w:left="2880"/>
-        <w:jc w:val="both"/>
-        <w:rPr>
-          <w:b/>
-          <w:bCs/>
-        </w:rPr>
-      </w:pPr>
-    </w:p>
-    <w:p>
-      <w:pPr>
-        <w:pStyle w:val="ListParagraph"/>
-        <w:numPr>
-          <w:ilvl w:val="1"/>
-          <w:numId w:val="1"/>
-        </w:numPr>
-        <w:jc w:val="both"/>
-        <w:rPr>
-          <w:b/>
-          <w:bCs/>
-        </w:rPr>
-      </w:pPr>
-      <w:r>
-        <w:rPr>
-          <w:b/>
-          <w:bCs/>
-        </w:rPr>
-        <w:t>IST664 - Natural Language Processing – 5</w:t>
-      </w:r>
-      <w:r>
-        <w:rPr>
-          <w:b/>
-          <w:bCs/>
-          <w:vertAlign w:val="superscript"/>
-        </w:rPr>
-        <w:t>th</w:t>
-      </w:r>
-      <w:r>
-        <w:rPr>
-          <w:b/>
-          <w:bCs/>
-        </w:rPr>
-        <w:t xml:space="preserve"> Quarter</w:t>
+        <w:t>Report</w:t>
+      </w:r>
+      <w:r>
+        <w:t>: CASE ANALYSIS FINAL.pdf</w:t>
+      </w:r>
+    </w:p>
+    <w:p>
+      <w:pPr>
+        <w:pStyle w:val="ListParagraph"/>
+        <w:numPr>
+          <w:ilvl w:val="3"/>
+          <w:numId w:val="1"/>
+        </w:numPr>
+        <w:jc w:val="both"/>
+        <w:rPr>
+          <w:b/>
+          <w:bCs/>
+        </w:rPr>
+      </w:pPr>
+      <w:r>
+        <w:t xml:space="preserve"> D.S. Tech: </w:t>
+      </w:r>
+    </w:p>
+    <w:p>
+      <w:pPr>
+        <w:pStyle w:val="ListParagraph"/>
+        <w:numPr>
+          <w:ilvl w:val="4"/>
+          <w:numId w:val="1"/>
+        </w:numPr>
+        <w:jc w:val="both"/>
+        <w:rPr>
+          <w:b/>
+          <w:bCs/>
+        </w:rPr>
+      </w:pPr>
+      <w:r>
+        <w:t>D.S. Project Management Tools -&gt; Scrum, Kanban, CRISP-DM, Agile</w:t>
+      </w:r>
+      <w:r>
+        <w:t>.</w:t>
       </w:r>
     </w:p>
     <w:p>
@@ -1460,904 +2340,7 @@
         </w:rPr>
       </w:pPr>
       <w:r>
-        <w:t xml:space="preserve">Syllabus: </w:t>
-      </w:r>
-      <w:r>
-        <w:t>IST</w:t>
-      </w:r>
-      <w:r>
-        <w:t>_664_</w:t>
-      </w:r>
-      <w:r>
-        <w:t>S</w:t>
-      </w:r>
-      <w:r>
-        <w:t>yllabus.pdf</w:t>
-      </w:r>
-    </w:p>
-    <w:p>
-      <w:pPr>
-        <w:pStyle w:val="ListParagraph"/>
-        <w:numPr>
-          <w:ilvl w:val="2"/>
-          <w:numId w:val="1"/>
-        </w:numPr>
-        <w:jc w:val="both"/>
-        <w:rPr>
-          <w:b/>
-          <w:bCs/>
-        </w:rPr>
-      </w:pPr>
-      <w:r>
-        <w:t>Project:</w:t>
-      </w:r>
-      <w:r>
-        <w:t xml:space="preserve"> </w:t>
-      </w:r>
-      <w:r>
-        <w:t>The final project will be a classification task, where you will develop features for the task and demonstrate that you can carry out experiments that show which sets of features are the best for that data.</w:t>
-      </w:r>
-    </w:p>
-    <w:p>
-      <w:pPr>
-        <w:pStyle w:val="ListParagraph"/>
-        <w:numPr>
-          <w:ilvl w:val="3"/>
-          <w:numId w:val="1"/>
-        </w:numPr>
-        <w:jc w:val="both"/>
-        <w:rPr>
-          <w:b/>
-          <w:bCs/>
-        </w:rPr>
-      </w:pPr>
-      <w:r>
-        <w:t xml:space="preserve">Description: </w:t>
-      </w:r>
-      <w:r>
-        <w:t xml:space="preserve">Using tweets about COVID, </w:t>
-      </w:r>
-      <w:r>
-        <w:t>the public sentiment is to be determined</w:t>
-      </w:r>
-    </w:p>
-    <w:p>
-      <w:pPr>
-        <w:pStyle w:val="ListParagraph"/>
-        <w:numPr>
-          <w:ilvl w:val="3"/>
-          <w:numId w:val="1"/>
-        </w:numPr>
-        <w:jc w:val="both"/>
-        <w:rPr>
-          <w:b/>
-          <w:bCs/>
-        </w:rPr>
-      </w:pPr>
-      <w:r>
-        <w:t>File(s):</w:t>
-      </w:r>
-      <w:r>
-        <w:t xml:space="preserve"> </w:t>
-      </w:r>
-    </w:p>
-    <w:p>
-      <w:pPr>
-        <w:pStyle w:val="ListParagraph"/>
-        <w:numPr>
-          <w:ilvl w:val="4"/>
-          <w:numId w:val="1"/>
-        </w:numPr>
-        <w:jc w:val="both"/>
-        <w:rPr>
-          <w:b/>
-          <w:bCs/>
-        </w:rPr>
-      </w:pPr>
-      <w:r>
-        <w:t xml:space="preserve">Project </w:t>
-      </w:r>
-      <w:r>
-        <w:t>Rubric</w:t>
-      </w:r>
-      <w:r>
-        <w:t xml:space="preserve">: </w:t>
-      </w:r>
-      <w:r>
-        <w:t>Final Project Rubric</w:t>
-      </w:r>
-      <w:r>
-        <w:t>.pdf</w:t>
-      </w:r>
-    </w:p>
-    <w:p>
-      <w:pPr>
-        <w:pStyle w:val="ListParagraph"/>
-        <w:numPr>
-          <w:ilvl w:val="4"/>
-          <w:numId w:val="1"/>
-        </w:numPr>
-        <w:jc w:val="both"/>
-        <w:rPr>
-          <w:b/>
-          <w:bCs/>
-        </w:rPr>
-      </w:pPr>
-      <w:r>
-        <w:lastRenderedPageBreak/>
-        <w:t xml:space="preserve">Report: </w:t>
-      </w:r>
-      <w:r>
-        <w:t>CovidSentiment</w:t>
-      </w:r>
-      <w:r>
-        <w:t>.docx</w:t>
-      </w:r>
-    </w:p>
-    <w:p>
-      <w:pPr>
-        <w:pStyle w:val="ListParagraph"/>
-        <w:numPr>
-          <w:ilvl w:val="3"/>
-          <w:numId w:val="1"/>
-        </w:numPr>
-        <w:jc w:val="both"/>
-        <w:rPr>
-          <w:b/>
-          <w:bCs/>
-        </w:rPr>
-      </w:pPr>
-      <w:r>
-        <w:t>D.S. Tech:</w:t>
-      </w:r>
-      <w:r>
-        <w:t xml:space="preserve"> </w:t>
-      </w:r>
-      <w:r>
-        <w:t xml:space="preserve">API, Social Media Data, </w:t>
-      </w:r>
-      <w:r>
-        <w:t xml:space="preserve">Data Prep, </w:t>
-      </w:r>
-      <w:r>
-        <w:t>NLP, Sentiment Analysis, Text Processi</w:t>
-      </w:r>
-      <w:r>
-        <w:t>ng.</w:t>
-      </w:r>
-    </w:p>
-    <w:p>
-      <w:pPr>
-        <w:pStyle w:val="ListParagraph"/>
-        <w:ind w:left="2880"/>
-        <w:jc w:val="both"/>
-        <w:rPr>
-          <w:b/>
-          <w:bCs/>
-        </w:rPr>
-      </w:pPr>
-    </w:p>
-    <w:p>
-      <w:pPr>
-        <w:pStyle w:val="ListParagraph"/>
-        <w:numPr>
-          <w:ilvl w:val="1"/>
-          <w:numId w:val="1"/>
-        </w:numPr>
-        <w:jc w:val="both"/>
-        <w:rPr>
-          <w:b/>
-          <w:bCs/>
-        </w:rPr>
-      </w:pPr>
-      <w:r>
-        <w:rPr>
-          <w:b/>
-          <w:bCs/>
-        </w:rPr>
-        <w:t>IST652 – Scripting for Data Analysis – 6</w:t>
-      </w:r>
-      <w:r>
-        <w:rPr>
-          <w:b/>
-          <w:bCs/>
-          <w:vertAlign w:val="superscript"/>
-        </w:rPr>
-        <w:t>th</w:t>
-      </w:r>
-      <w:r>
-        <w:rPr>
-          <w:b/>
-          <w:bCs/>
-        </w:rPr>
-        <w:t xml:space="preserve"> Quarter</w:t>
-      </w:r>
-    </w:p>
-    <w:p>
-      <w:pPr>
-        <w:pStyle w:val="ListParagraph"/>
-        <w:numPr>
-          <w:ilvl w:val="2"/>
-          <w:numId w:val="1"/>
-        </w:numPr>
-        <w:jc w:val="both"/>
-        <w:rPr>
-          <w:b/>
-          <w:bCs/>
-        </w:rPr>
-      </w:pPr>
-      <w:r>
-        <w:t xml:space="preserve">Syllabus: </w:t>
-      </w:r>
-      <w:r>
-        <w:t>IST</w:t>
-      </w:r>
-      <w:r>
-        <w:t>_652_</w:t>
-      </w:r>
-      <w:r>
-        <w:t>S</w:t>
-      </w:r>
-      <w:r>
-        <w:t>yllabus.pdf</w:t>
-      </w:r>
-    </w:p>
-    <w:p>
-      <w:pPr>
-        <w:pStyle w:val="ListParagraph"/>
-        <w:numPr>
-          <w:ilvl w:val="2"/>
-          <w:numId w:val="1"/>
-        </w:numPr>
-        <w:jc w:val="both"/>
-        <w:rPr>
-          <w:b/>
-          <w:bCs/>
-        </w:rPr>
-      </w:pPr>
-      <w:r>
-        <w:t>Project: Time series comparison of the stock of Semiconductor Manufacturers</w:t>
-      </w:r>
-    </w:p>
-    <w:p>
-      <w:pPr>
-        <w:pStyle w:val="ListParagraph"/>
-        <w:numPr>
-          <w:ilvl w:val="3"/>
-          <w:numId w:val="1"/>
-        </w:numPr>
-        <w:jc w:val="both"/>
-        <w:rPr>
-          <w:b/>
-          <w:bCs/>
-        </w:rPr>
-      </w:pPr>
-      <w:r>
-        <w:t>Description:</w:t>
-      </w:r>
-      <w:r>
-        <w:t xml:space="preserve"> </w:t>
-      </w:r>
-      <w:r>
-        <w:t>Comparing the stock of storage device manufacturer companies over time. This was done to understand if there are patterns that each company follows or influence one another.</w:t>
-      </w:r>
-    </w:p>
-    <w:p>
-      <w:pPr>
-        <w:pStyle w:val="ListParagraph"/>
-        <w:numPr>
-          <w:ilvl w:val="3"/>
-          <w:numId w:val="1"/>
-        </w:numPr>
-        <w:jc w:val="both"/>
-        <w:rPr>
-          <w:b/>
-          <w:bCs/>
-        </w:rPr>
-      </w:pPr>
-      <w:r>
-        <w:t>File(s):</w:t>
-      </w:r>
-      <w:r>
-        <w:t xml:space="preserve"> </w:t>
-      </w:r>
-      <w:r>
-        <w:tab/>
-      </w:r>
-    </w:p>
-    <w:p>
-      <w:pPr>
-        <w:pStyle w:val="ListParagraph"/>
-        <w:numPr>
-          <w:ilvl w:val="4"/>
-          <w:numId w:val="1"/>
-        </w:numPr>
-        <w:jc w:val="both"/>
-        <w:rPr>
-          <w:b/>
-          <w:bCs/>
-        </w:rPr>
-      </w:pPr>
-      <w:r>
-        <w:t>Project Rubric: Final Project.pdf</w:t>
-      </w:r>
-    </w:p>
-    <w:p>
-      <w:pPr>
-        <w:pStyle w:val="ListParagraph"/>
-        <w:numPr>
-          <w:ilvl w:val="4"/>
-          <w:numId w:val="1"/>
-        </w:numPr>
-        <w:jc w:val="both"/>
-        <w:rPr>
-          <w:b/>
-          <w:bCs/>
-        </w:rPr>
-      </w:pPr>
-      <w:r>
-        <w:t xml:space="preserve">Report: </w:t>
-      </w:r>
-      <w:r>
-        <w:t>FinalProjectReport.docx</w:t>
-      </w:r>
-    </w:p>
-    <w:p>
-      <w:pPr>
-        <w:pStyle w:val="ListParagraph"/>
-        <w:numPr>
-          <w:ilvl w:val="4"/>
-          <w:numId w:val="1"/>
-        </w:numPr>
-        <w:jc w:val="both"/>
-        <w:rPr>
-          <w:b/>
-          <w:bCs/>
-        </w:rPr>
-      </w:pPr>
-      <w:r>
-        <w:t xml:space="preserve">Presentation: </w:t>
-      </w:r>
-      <w:r>
-        <w:t>FinalProjectPresentation.pptx</w:t>
-      </w:r>
-    </w:p>
-    <w:p>
-      <w:pPr>
-        <w:pStyle w:val="ListParagraph"/>
-        <w:numPr>
-          <w:ilvl w:val="3"/>
-          <w:numId w:val="1"/>
-        </w:numPr>
-        <w:jc w:val="both"/>
-        <w:rPr>
-          <w:b/>
-          <w:bCs/>
-        </w:rPr>
-      </w:pPr>
-      <w:r>
-        <w:t xml:space="preserve">D.S. Tech: </w:t>
-      </w:r>
-    </w:p>
-    <w:p>
-      <w:pPr>
-        <w:pStyle w:val="ListParagraph"/>
-        <w:numPr>
-          <w:ilvl w:val="4"/>
-          <w:numId w:val="1"/>
-        </w:numPr>
-        <w:jc w:val="both"/>
-        <w:rPr>
-          <w:b/>
-          <w:bCs/>
-        </w:rPr>
-      </w:pPr>
-      <w:r>
-        <w:t>Data Mining: Used API to pull stock data.</w:t>
-      </w:r>
-    </w:p>
-    <w:p>
-      <w:pPr>
-        <w:pStyle w:val="ListParagraph"/>
-        <w:numPr>
-          <w:ilvl w:val="4"/>
-          <w:numId w:val="1"/>
-        </w:numPr>
-        <w:jc w:val="both"/>
-        <w:rPr>
-          <w:b/>
-          <w:bCs/>
-        </w:rPr>
-      </w:pPr>
-      <w:r>
-        <w:t>Data Wrangling: Transformations used to clean up data.</w:t>
-      </w:r>
-    </w:p>
-    <w:p>
-      <w:pPr>
-        <w:pStyle w:val="ListParagraph"/>
-        <w:numPr>
-          <w:ilvl w:val="4"/>
-          <w:numId w:val="1"/>
-        </w:numPr>
-        <w:jc w:val="both"/>
-        <w:rPr>
-          <w:b/>
-          <w:bCs/>
-        </w:rPr>
-      </w:pPr>
-      <w:r>
-        <w:t>Time Series Analysis: Decomposition, ARIMA, Autocorrelation, Regression.</w:t>
-      </w:r>
-    </w:p>
-    <w:p>
-      <w:pPr>
-        <w:pStyle w:val="ListParagraph"/>
-        <w:ind w:left="3600"/>
-        <w:jc w:val="both"/>
-        <w:rPr>
-          <w:b/>
-          <w:bCs/>
-        </w:rPr>
-      </w:pPr>
-    </w:p>
-    <w:p>
-      <w:pPr>
-        <w:pStyle w:val="ListParagraph"/>
-        <w:numPr>
-          <w:ilvl w:val="1"/>
-          <w:numId w:val="1"/>
-        </w:numPr>
-        <w:jc w:val="both"/>
-        <w:rPr>
-          <w:b/>
-          <w:bCs/>
-        </w:rPr>
-      </w:pPr>
-      <w:r>
-        <w:rPr>
-          <w:b/>
-          <w:bCs/>
-        </w:rPr>
-        <w:t>IST772 – Quantity Reasoning in D.S. – 7</w:t>
-      </w:r>
-      <w:r>
-        <w:rPr>
-          <w:b/>
-          <w:bCs/>
-          <w:vertAlign w:val="superscript"/>
-        </w:rPr>
-        <w:t>th</w:t>
-      </w:r>
-      <w:r>
-        <w:rPr>
-          <w:b/>
-          <w:bCs/>
-        </w:rPr>
-        <w:t xml:space="preserve"> Quarter</w:t>
-      </w:r>
-    </w:p>
-    <w:p>
-      <w:pPr>
-        <w:pStyle w:val="ListParagraph"/>
-        <w:numPr>
-          <w:ilvl w:val="2"/>
-          <w:numId w:val="1"/>
-        </w:numPr>
-        <w:jc w:val="both"/>
-        <w:rPr>
-          <w:b/>
-          <w:bCs/>
-        </w:rPr>
-      </w:pPr>
-      <w:r>
-        <w:t>Syllabus:</w:t>
-      </w:r>
-      <w:r>
-        <w:t xml:space="preserve"> </w:t>
-      </w:r>
-      <w:r>
-        <w:t>IST_772_Syllabus</w:t>
-      </w:r>
-      <w:r>
-        <w:t>.pdf</w:t>
-      </w:r>
-    </w:p>
-    <w:p>
-      <w:pPr>
-        <w:pStyle w:val="ListParagraph"/>
-        <w:numPr>
-          <w:ilvl w:val="2"/>
-          <w:numId w:val="1"/>
-        </w:numPr>
-        <w:jc w:val="both"/>
-      </w:pPr>
-      <w:r>
-        <w:t>Project:</w:t>
-      </w:r>
-      <w:r>
-        <w:t xml:space="preserve"> </w:t>
-      </w:r>
-      <w:r>
-        <w:t>you will receive a custom</w:t>
-      </w:r>
-      <w:r>
-        <w:t xml:space="preserve"> </w:t>
-      </w:r>
-      <w:r>
-        <w:t>dataset that is unique to you. You will have a set of analytical</w:t>
-      </w:r>
-      <w:r>
-        <w:t xml:space="preserve"> </w:t>
-      </w:r>
-      <w:r>
-        <w:t>challenges and will be responsible for writing up the results.</w:t>
-      </w:r>
-    </w:p>
-    <w:p>
-      <w:pPr>
-        <w:pStyle w:val="ListParagraph"/>
-        <w:numPr>
-          <w:ilvl w:val="3"/>
-          <w:numId w:val="1"/>
-        </w:numPr>
-        <w:jc w:val="both"/>
-        <w:rPr>
-          <w:b/>
-          <w:bCs/>
-        </w:rPr>
-      </w:pPr>
-      <w:r>
-        <w:t>Description:</w:t>
-      </w:r>
-      <w:r>
-        <w:t xml:space="preserve"> </w:t>
-      </w:r>
-      <w:r>
-        <w:t>Compare US Vaccine rates among California School Districts.</w:t>
-      </w:r>
-    </w:p>
-    <w:p>
-      <w:pPr>
-        <w:pStyle w:val="ListParagraph"/>
-        <w:numPr>
-          <w:ilvl w:val="3"/>
-          <w:numId w:val="1"/>
-        </w:numPr>
-        <w:jc w:val="both"/>
-        <w:rPr>
-          <w:b/>
-          <w:bCs/>
-        </w:rPr>
-      </w:pPr>
-      <w:r>
-        <w:t>File(s):</w:t>
-      </w:r>
-    </w:p>
-    <w:p>
-      <w:pPr>
-        <w:pStyle w:val="ListParagraph"/>
-        <w:numPr>
-          <w:ilvl w:val="4"/>
-          <w:numId w:val="1"/>
-        </w:numPr>
-        <w:jc w:val="both"/>
-        <w:rPr>
-          <w:b/>
-          <w:bCs/>
-        </w:rPr>
-      </w:pPr>
-      <w:r>
-        <w:t xml:space="preserve">Project Rubric: </w:t>
-      </w:r>
-    </w:p>
-    <w:p>
-      <w:pPr>
-        <w:pStyle w:val="ListParagraph"/>
-        <w:numPr>
-          <w:ilvl w:val="5"/>
-          <w:numId w:val="1"/>
-        </w:numPr>
-        <w:jc w:val="both"/>
-      </w:pPr>
-      <w:r>
-        <w:t>Week11finalExamRubric</w:t>
-      </w:r>
-      <w:r>
-        <w:t>.docx</w:t>
-      </w:r>
-    </w:p>
-    <w:p>
-      <w:pPr>
-        <w:pStyle w:val="ListParagraph"/>
-        <w:numPr>
-          <w:ilvl w:val="5"/>
-          <w:numId w:val="1"/>
-        </w:numPr>
-        <w:jc w:val="both"/>
-      </w:pPr>
-      <w:r>
-        <w:t>Week11finalExamSummer2020.docx</w:t>
-      </w:r>
-    </w:p>
-    <w:p>
-      <w:pPr>
-        <w:pStyle w:val="ListParagraph"/>
-        <w:numPr>
-          <w:ilvl w:val="4"/>
-          <w:numId w:val="1"/>
-        </w:numPr>
-        <w:jc w:val="both"/>
-      </w:pPr>
-      <w:r>
-        <w:t xml:space="preserve">Report: </w:t>
-      </w:r>
-    </w:p>
-    <w:p>
-      <w:pPr>
-        <w:pStyle w:val="ListParagraph"/>
-        <w:numPr>
-          <w:ilvl w:val="5"/>
-          <w:numId w:val="1"/>
-        </w:numPr>
-        <w:jc w:val="both"/>
-      </w:pPr>
-      <w:r>
-        <w:t>Emilio_Ramos_Monzalvo_FinalExam.docx</w:t>
-      </w:r>
-    </w:p>
-    <w:p>
-      <w:pPr>
-        <w:pStyle w:val="ListParagraph"/>
-        <w:numPr>
-          <w:ilvl w:val="3"/>
-          <w:numId w:val="1"/>
-        </w:numPr>
-        <w:jc w:val="both"/>
-        <w:rPr>
-          <w:b/>
-          <w:bCs/>
-        </w:rPr>
-      </w:pPr>
-      <w:r>
-        <w:t>D.S. Tech:</w:t>
-      </w:r>
-      <w:r>
-        <w:t xml:space="preserve"> </w:t>
-      </w:r>
-      <w:r>
-        <w:t xml:space="preserve">Bayesian Models, Hypothesis / Frequentist Tests. </w:t>
-      </w:r>
-    </w:p>
-    <w:p>
-      <w:pPr>
-        <w:pStyle w:val="ListParagraph"/>
-        <w:ind w:left="2880"/>
-        <w:jc w:val="both"/>
-        <w:rPr>
-          <w:b/>
-          <w:bCs/>
-        </w:rPr>
-      </w:pPr>
-    </w:p>
-    <w:p>
-      <w:pPr>
-        <w:pStyle w:val="ListParagraph"/>
-        <w:numPr>
-          <w:ilvl w:val="1"/>
-          <w:numId w:val="1"/>
-        </w:numPr>
-        <w:jc w:val="both"/>
-        <w:rPr>
-          <w:b/>
-          <w:bCs/>
-        </w:rPr>
-      </w:pPr>
-      <w:r>
-        <w:rPr>
-          <w:b/>
-          <w:bCs/>
-        </w:rPr>
-        <w:t>IST600 – Managing a D.S. Project – 8</w:t>
-      </w:r>
-      <w:r>
-        <w:rPr>
-          <w:b/>
-          <w:bCs/>
-          <w:vertAlign w:val="superscript"/>
-        </w:rPr>
-        <w:t>th</w:t>
-      </w:r>
-      <w:r>
-        <w:rPr>
-          <w:b/>
-          <w:bCs/>
-        </w:rPr>
-        <w:t xml:space="preserve"> Quarter</w:t>
-      </w:r>
-    </w:p>
-    <w:p>
-      <w:pPr>
-        <w:pStyle w:val="ListParagraph"/>
-        <w:numPr>
-          <w:ilvl w:val="2"/>
-          <w:numId w:val="1"/>
-        </w:numPr>
-        <w:jc w:val="both"/>
-        <w:rPr>
-          <w:b/>
-          <w:bCs/>
-        </w:rPr>
-      </w:pPr>
-      <w:r>
-        <w:t>Syllabus: N/A</w:t>
-      </w:r>
-    </w:p>
-    <w:p>
-      <w:pPr>
-        <w:pStyle w:val="ListParagraph"/>
-        <w:numPr>
-          <w:ilvl w:val="2"/>
-          <w:numId w:val="1"/>
-        </w:numPr>
-        <w:jc w:val="both"/>
-        <w:rPr>
-          <w:b/>
-          <w:bCs/>
-        </w:rPr>
-      </w:pPr>
-      <w:r>
-        <w:t>Project</w:t>
-      </w:r>
-      <w:r>
-        <w:t>1</w:t>
-      </w:r>
-      <w:r>
-        <w:t>: Airline Churn Prevention Project</w:t>
-      </w:r>
-    </w:p>
-    <w:p>
-      <w:pPr>
-        <w:pStyle w:val="ListParagraph"/>
-        <w:numPr>
-          <w:ilvl w:val="3"/>
-          <w:numId w:val="1"/>
-        </w:numPr>
-        <w:jc w:val="both"/>
-        <w:rPr>
-          <w:b/>
-          <w:bCs/>
-        </w:rPr>
-      </w:pPr>
-      <w:r>
-        <w:t xml:space="preserve">Description: Used Data Science Project Management Techniques to create a project approach to help the D.S. team </w:t>
-      </w:r>
-      <w:r>
-        <w:t xml:space="preserve">of an Airline </w:t>
-      </w:r>
-      <w:r>
-        <w:t>achieve success</w:t>
-      </w:r>
-      <w:r>
-        <w:t xml:space="preserve"> in understanding customer churn</w:t>
-      </w:r>
-      <w:r>
-        <w:t>.</w:t>
-      </w:r>
-    </w:p>
-    <w:p>
-      <w:pPr>
-        <w:pStyle w:val="ListParagraph"/>
-        <w:numPr>
-          <w:ilvl w:val="3"/>
-          <w:numId w:val="1"/>
-        </w:numPr>
-        <w:jc w:val="both"/>
-        <w:rPr>
-          <w:b/>
-          <w:bCs/>
-        </w:rPr>
-      </w:pPr>
-      <w:r>
-        <w:t>File(s):</w:t>
-      </w:r>
-    </w:p>
-    <w:p>
-      <w:pPr>
-        <w:pStyle w:val="ListParagraph"/>
-        <w:numPr>
-          <w:ilvl w:val="4"/>
-          <w:numId w:val="1"/>
-        </w:numPr>
-        <w:jc w:val="both"/>
-        <w:rPr>
-          <w:b/>
-          <w:bCs/>
-        </w:rPr>
-      </w:pPr>
-      <w:r>
-        <w:lastRenderedPageBreak/>
-        <w:t>Project Rubric</w:t>
-      </w:r>
-      <w:r>
-        <w:t>: ChurnCase-2021.pdf</w:t>
-      </w:r>
-    </w:p>
-    <w:p>
-      <w:pPr>
-        <w:pStyle w:val="ListParagraph"/>
-        <w:numPr>
-          <w:ilvl w:val="4"/>
-          <w:numId w:val="1"/>
-        </w:numPr>
-        <w:jc w:val="both"/>
-        <w:rPr>
-          <w:b/>
-          <w:bCs/>
-        </w:rPr>
-      </w:pPr>
-      <w:r>
-        <w:t>Report</w:t>
-      </w:r>
-      <w:r>
-        <w:t>: CASE ANALYSIS FINAL.pdf</w:t>
-      </w:r>
-    </w:p>
-    <w:p>
-      <w:pPr>
-        <w:pStyle w:val="ListParagraph"/>
-        <w:numPr>
-          <w:ilvl w:val="3"/>
-          <w:numId w:val="1"/>
-        </w:numPr>
-        <w:jc w:val="both"/>
-        <w:rPr>
-          <w:b/>
-          <w:bCs/>
-        </w:rPr>
-      </w:pPr>
-      <w:r>
-        <w:t xml:space="preserve"> D.S. Tech: </w:t>
-      </w:r>
-    </w:p>
-    <w:p>
-      <w:pPr>
-        <w:pStyle w:val="ListParagraph"/>
-        <w:numPr>
-          <w:ilvl w:val="4"/>
-          <w:numId w:val="1"/>
-        </w:numPr>
-        <w:jc w:val="both"/>
-        <w:rPr>
-          <w:b/>
-          <w:bCs/>
-        </w:rPr>
-      </w:pPr>
-      <w:r>
-        <w:t>D.S. Project Management Tools -&gt; Scrum, Kanban, CRISP-DM, Agile</w:t>
-      </w:r>
-      <w:r>
-        <w:t>.</w:t>
-      </w:r>
-    </w:p>
-    <w:p>
-      <w:pPr>
-        <w:pStyle w:val="ListParagraph"/>
-        <w:numPr>
-          <w:ilvl w:val="2"/>
-          <w:numId w:val="1"/>
-        </w:numPr>
-        <w:jc w:val="both"/>
-        <w:rPr>
-          <w:b/>
-          <w:bCs/>
-        </w:rPr>
-      </w:pPr>
-      <w:r>
-        <w:t xml:space="preserve">Project2: </w:t>
-      </w:r>
-      <w:r>
-        <w:t>Integration Paper</w:t>
+        <w:t>Project2: Integration Paper</w:t>
       </w:r>
     </w:p>
     <w:p>

</xml_diff>